<commit_message>
BV_UVVM-942: updated uvvm_getting_started title
</commit_message>
<xml_diff>
--- a/uvvm_util/doc/uvvm_getting_started.docx
+++ b/uvvm_util/doc/uvvm_getting_started.docx
@@ -1,6 +1,6 @@
 
 <file path=word/document.xml><?xml version="1.0" encoding="utf-8"?>
-<w:document xmlns:wpc="http://schemas.microsoft.com/office/word/2010/wordprocessingCanvas" xmlns:cx="http://schemas.microsoft.com/office/drawing/2014/chartex" xmlns:cx1="http://schemas.microsoft.com/office/drawing/2015/9/8/chartex" xmlns:cx2="http://schemas.microsoft.com/office/drawing/2015/10/21/chartex" xmlns:cx3="http://schemas.microsoft.com/office/drawing/2016/5/9/chartex" xmlns:cx4="http://schemas.microsoft.com/office/drawing/2016/5/10/chartex" xmlns:cx5="http://schemas.microsoft.com/office/drawing/2016/5/11/chartex" xmlns:cx6="http://schemas.microsoft.com/office/drawing/2016/5/12/chartex" xmlns:cx7="http://schemas.microsoft.com/office/drawing/2016/5/13/chartex" xmlns:cx8="http://schemas.microsoft.com/office/drawing/2016/5/14/chartex" xmlns:mc="http://schemas.openxmlformats.org/markup-compatibility/2006" xmlns:aink="http://schemas.microsoft.com/office/drawing/2016/ink" xmlns:am3d="http://schemas.microsoft.com/office/drawing/2017/model3d" xmlns:o="urn:schemas-microsoft-com:office:office" xmlns:r="http://schemas.openxmlformats.org/officeDocument/2006/relationships" xmlns:m="http://schemas.openxmlformats.org/officeDocument/2006/math" xmlns:v="urn:schemas-microsoft-com:vml" xmlns:wp14="http://schemas.microsoft.com/office/word/2010/wordprocessingDrawing" xmlns:wp="http://schemas.openxmlformats.org/drawingml/2006/wordprocessingDrawing" xmlns:w10="urn:schemas-microsoft-com:office:word" xmlns:w="http://schemas.openxmlformats.org/wordprocessingml/2006/main" xmlns:w14="http://schemas.microsoft.com/office/word/2010/wordml" xmlns:w15="http://schemas.microsoft.com/office/word/2012/wordml" xmlns:w16cid="http://schemas.microsoft.com/office/word/2016/wordml/cid" xmlns:w16se="http://schemas.microsoft.com/office/word/2015/wordml/symex" xmlns:wpg="http://schemas.microsoft.com/office/word/2010/wordprocessingGroup" xmlns:wpi="http://schemas.microsoft.com/office/word/2010/wordprocessingInk" xmlns:wne="http://schemas.microsoft.com/office/word/2006/wordml" xmlns:wps="http://schemas.microsoft.com/office/word/2010/wordprocessingShape" mc:Ignorable="w14 w15 w16se w16cid wp14">
+<w:document xmlns:wpc="http://schemas.microsoft.com/office/word/2010/wordprocessingCanvas" xmlns:cx="http://schemas.microsoft.com/office/drawing/2014/chartex" xmlns:cx1="http://schemas.microsoft.com/office/drawing/2015/9/8/chartex" xmlns:cx2="http://schemas.microsoft.com/office/drawing/2015/10/21/chartex" xmlns:cx3="http://schemas.microsoft.com/office/drawing/2016/5/9/chartex" xmlns:cx4="http://schemas.microsoft.com/office/drawing/2016/5/10/chartex" xmlns:cx5="http://schemas.microsoft.com/office/drawing/2016/5/11/chartex" xmlns:cx6="http://schemas.microsoft.com/office/drawing/2016/5/12/chartex" xmlns:cx7="http://schemas.microsoft.com/office/drawing/2016/5/13/chartex" xmlns:cx8="http://schemas.microsoft.com/office/drawing/2016/5/14/chartex" xmlns:mc="http://schemas.openxmlformats.org/markup-compatibility/2006" xmlns:aink="http://schemas.microsoft.com/office/drawing/2016/ink" xmlns:am3d="http://schemas.microsoft.com/office/drawing/2017/model3d" xmlns:o="urn:schemas-microsoft-com:office:office" xmlns:r="http://schemas.openxmlformats.org/officeDocument/2006/relationships" xmlns:m="http://schemas.openxmlformats.org/officeDocument/2006/math" xmlns:v="urn:schemas-microsoft-com:vml" xmlns:wp14="http://schemas.microsoft.com/office/word/2010/wordprocessingDrawing" xmlns:wp="http://schemas.openxmlformats.org/drawingml/2006/wordprocessingDrawing" xmlns:w10="urn:schemas-microsoft-com:office:word" xmlns:w="http://schemas.openxmlformats.org/wordprocessingml/2006/main" xmlns:w14="http://schemas.microsoft.com/office/word/2010/wordml" xmlns:w15="http://schemas.microsoft.com/office/word/2012/wordml" xmlns:w16cex="http://schemas.microsoft.com/office/word/2018/wordml/cex" xmlns:w16cid="http://schemas.microsoft.com/office/word/2016/wordml/cid" xmlns:w16="http://schemas.microsoft.com/office/word/2018/wordml" xmlns:w16se="http://schemas.microsoft.com/office/word/2015/wordml/symex" xmlns:wpg="http://schemas.microsoft.com/office/word/2010/wordprocessingGroup" xmlns:wpi="http://schemas.microsoft.com/office/word/2010/wordprocessingInk" xmlns:wne="http://schemas.microsoft.com/office/word/2006/wordml" xmlns:wps="http://schemas.microsoft.com/office/word/2010/wordprocessingShape" mc:Ignorable="w14 w15 w16se w16cid w16 w16cex wp14">
   <w:body>
     <w:p>
       <w:pPr>
@@ -33,15 +33,7 @@
           <w:sz w:val="40"/>
           <w:szCs w:val="40"/>
         </w:rPr>
-        <w:t xml:space="preserve"> Guide </w:t>
-      </w:r>
-      <w:r>
-        <w:rPr>
-          <w:color w:val="000000" w:themeColor="text1"/>
-          <w:sz w:val="40"/>
-          <w:szCs w:val="40"/>
-        </w:rPr>
-        <w:t>–</w:t>
+        <w:t xml:space="preserve"> G</w:t>
       </w:r>
       <w:r>
         <w:rPr>
@@ -50,6 +42,32 @@
           <w:sz w:val="40"/>
           <w:szCs w:val="40"/>
         </w:rPr>
+        <w:t>etting Started</w:t>
+      </w:r>
+      <w:r>
+        <w:rPr>
+          <w:b/>
+          <w:color w:val="000000" w:themeColor="text1"/>
+          <w:sz w:val="40"/>
+          <w:szCs w:val="40"/>
+        </w:rPr>
+        <w:t xml:space="preserve"> </w:t>
+      </w:r>
+      <w:r>
+        <w:rPr>
+          <w:color w:val="000000" w:themeColor="text1"/>
+          <w:sz w:val="40"/>
+          <w:szCs w:val="40"/>
+        </w:rPr>
+        <w:t>–</w:t>
+      </w:r>
+      <w:r>
+        <w:rPr>
+          <w:b/>
+          <w:color w:val="000000" w:themeColor="text1"/>
+          <w:sz w:val="40"/>
+          <w:szCs w:val="40"/>
+        </w:rPr>
         <w:t xml:space="preserve"> </w:t>
       </w:r>
       <w:r>
@@ -69,9 +87,18 @@
           <w:sz w:val="40"/>
           <w:szCs w:val="40"/>
         </w:rPr>
-        <w:t>UVVM</w:t>
+        <w:t>UVV</w:t>
       </w:r>
       <w:proofErr w:type="spellEnd"/>
+      <w:r>
+        <w:rPr>
+          <w:rFonts w:ascii="Helvetica Light" w:hAnsi="Helvetica Light"/>
+          <w:color w:val="000000" w:themeColor="text1"/>
+          <w:sz w:val="40"/>
+          <w:szCs w:val="40"/>
+        </w:rPr>
+        <w:t>M</w:t>
+      </w:r>
       <w:r>
         <w:rPr>
           <w:noProof/>
@@ -151,7 +178,13 @@
     </w:p>
     <w:p>
       <w:r>
-        <w:t xml:space="preserve">This guide is an introduction and step-by-step guide for beginning with </w:t>
+        <w:t xml:space="preserve">This </w:t>
+      </w:r>
+      <w:r>
+        <w:t>document</w:t>
+      </w:r>
+      <w:r>
+        <w:t xml:space="preserve"> is an introduction and step-by-step guide for beginning with </w:t>
       </w:r>
       <w:proofErr w:type="spellStart"/>
       <w:r>
@@ -2005,11 +2038,11 @@
         </mc:AlternateContent>
       </w:r>
     </w:p>
+    <w:bookmarkStart w:id="8" w:name="_Toc39661663"/>
     <w:p>
       <w:pPr>
         <w:pStyle w:val="Overskrift1"/>
       </w:pPr>
-      <w:bookmarkStart w:id="8" w:name="_Toc39661663"/>
       <w:r>
         <w:rPr>
           <w:noProof/>
@@ -7038,10 +7071,7 @@
         <w:t>.do</w:t>
       </w:r>
       <w:r>
-        <w:t xml:space="preserve"> script</w:t>
-      </w:r>
-      <w:r>
-        <w:t xml:space="preserve"> for the </w:t>
+        <w:t xml:space="preserve"> script for the </w:t>
       </w:r>
       <w:proofErr w:type="spellStart"/>
       <w:r>
@@ -7049,10 +7079,7 @@
       </w:r>
       <w:proofErr w:type="spellEnd"/>
       <w:r>
-        <w:t xml:space="preserve"> Utility Library</w:t>
-      </w:r>
-      <w:r>
-        <w:t xml:space="preserve">,  </w:t>
+        <w:t xml:space="preserve"> Utility Library,  </w:t>
       </w:r>
       <w:r>
         <w:rPr>
@@ -7756,7 +7783,7 @@
 </file>
 
 <file path=word/endnotes.xml><?xml version="1.0" encoding="utf-8"?>
-<w:endnotes xmlns:wpc="http://schemas.microsoft.com/office/word/2010/wordprocessingCanvas" xmlns:cx="http://schemas.microsoft.com/office/drawing/2014/chartex" xmlns:cx1="http://schemas.microsoft.com/office/drawing/2015/9/8/chartex" xmlns:cx2="http://schemas.microsoft.com/office/drawing/2015/10/21/chartex" xmlns:cx3="http://schemas.microsoft.com/office/drawing/2016/5/9/chartex" xmlns:cx4="http://schemas.microsoft.com/office/drawing/2016/5/10/chartex" xmlns:cx5="http://schemas.microsoft.com/office/drawing/2016/5/11/chartex" xmlns:cx6="http://schemas.microsoft.com/office/drawing/2016/5/12/chartex" xmlns:cx7="http://schemas.microsoft.com/office/drawing/2016/5/13/chartex" xmlns:cx8="http://schemas.microsoft.com/office/drawing/2016/5/14/chartex" xmlns:mc="http://schemas.openxmlformats.org/markup-compatibility/2006" xmlns:aink="http://schemas.microsoft.com/office/drawing/2016/ink" xmlns:am3d="http://schemas.microsoft.com/office/drawing/2017/model3d" xmlns:o="urn:schemas-microsoft-com:office:office" xmlns:r="http://schemas.openxmlformats.org/officeDocument/2006/relationships" xmlns:m="http://schemas.openxmlformats.org/officeDocument/2006/math" xmlns:v="urn:schemas-microsoft-com:vml" xmlns:wp14="http://schemas.microsoft.com/office/word/2010/wordprocessingDrawing" xmlns:wp="http://schemas.openxmlformats.org/drawingml/2006/wordprocessingDrawing" xmlns:w10="urn:schemas-microsoft-com:office:word" xmlns:w="http://schemas.openxmlformats.org/wordprocessingml/2006/main" xmlns:w14="http://schemas.microsoft.com/office/word/2010/wordml" xmlns:w15="http://schemas.microsoft.com/office/word/2012/wordml" xmlns:w16cid="http://schemas.microsoft.com/office/word/2016/wordml/cid" xmlns:w16se="http://schemas.microsoft.com/office/word/2015/wordml/symex" xmlns:wpg="http://schemas.microsoft.com/office/word/2010/wordprocessingGroup" xmlns:wpi="http://schemas.microsoft.com/office/word/2010/wordprocessingInk" xmlns:wne="http://schemas.microsoft.com/office/word/2006/wordml" xmlns:wps="http://schemas.microsoft.com/office/word/2010/wordprocessingShape" mc:Ignorable="w14 w15 w16se w16cid wp14">
+<w:endnotes xmlns:wpc="http://schemas.microsoft.com/office/word/2010/wordprocessingCanvas" xmlns:cx="http://schemas.microsoft.com/office/drawing/2014/chartex" xmlns:cx1="http://schemas.microsoft.com/office/drawing/2015/9/8/chartex" xmlns:cx2="http://schemas.microsoft.com/office/drawing/2015/10/21/chartex" xmlns:cx3="http://schemas.microsoft.com/office/drawing/2016/5/9/chartex" xmlns:cx4="http://schemas.microsoft.com/office/drawing/2016/5/10/chartex" xmlns:cx5="http://schemas.microsoft.com/office/drawing/2016/5/11/chartex" xmlns:cx6="http://schemas.microsoft.com/office/drawing/2016/5/12/chartex" xmlns:cx7="http://schemas.microsoft.com/office/drawing/2016/5/13/chartex" xmlns:cx8="http://schemas.microsoft.com/office/drawing/2016/5/14/chartex" xmlns:mc="http://schemas.openxmlformats.org/markup-compatibility/2006" xmlns:aink="http://schemas.microsoft.com/office/drawing/2016/ink" xmlns:am3d="http://schemas.microsoft.com/office/drawing/2017/model3d" xmlns:o="urn:schemas-microsoft-com:office:office" xmlns:r="http://schemas.openxmlformats.org/officeDocument/2006/relationships" xmlns:m="http://schemas.openxmlformats.org/officeDocument/2006/math" xmlns:v="urn:schemas-microsoft-com:vml" xmlns:wp14="http://schemas.microsoft.com/office/word/2010/wordprocessingDrawing" xmlns:wp="http://schemas.openxmlformats.org/drawingml/2006/wordprocessingDrawing" xmlns:w10="urn:schemas-microsoft-com:office:word" xmlns:w="http://schemas.openxmlformats.org/wordprocessingml/2006/main" xmlns:w14="http://schemas.microsoft.com/office/word/2010/wordml" xmlns:w15="http://schemas.microsoft.com/office/word/2012/wordml" xmlns:w16cex="http://schemas.microsoft.com/office/word/2018/wordml/cex" xmlns:w16cid="http://schemas.microsoft.com/office/word/2016/wordml/cid" xmlns:w16="http://schemas.microsoft.com/office/word/2018/wordml" xmlns:w16se="http://schemas.microsoft.com/office/word/2015/wordml/symex" xmlns:wpg="http://schemas.microsoft.com/office/word/2010/wordprocessingGroup" xmlns:wpi="http://schemas.microsoft.com/office/word/2010/wordprocessingInk" xmlns:wne="http://schemas.microsoft.com/office/word/2006/wordml" xmlns:wps="http://schemas.microsoft.com/office/word/2010/wordprocessingShape" mc:Ignorable="w14 w15 w16se w16cid w16 w16cex wp14">
   <w:endnote w:type="separator" w:id="-1">
     <w:p>
       <w:pPr>
@@ -7795,7 +7822,7 @@
 </file>
 
 <file path=word/footer1.xml><?xml version="1.0" encoding="utf-8"?>
-<w:ftr xmlns:wpc="http://schemas.microsoft.com/office/word/2010/wordprocessingCanvas" xmlns:cx="http://schemas.microsoft.com/office/drawing/2014/chartex" xmlns:cx1="http://schemas.microsoft.com/office/drawing/2015/9/8/chartex" xmlns:cx2="http://schemas.microsoft.com/office/drawing/2015/10/21/chartex" xmlns:cx3="http://schemas.microsoft.com/office/drawing/2016/5/9/chartex" xmlns:cx4="http://schemas.microsoft.com/office/drawing/2016/5/10/chartex" xmlns:cx5="http://schemas.microsoft.com/office/drawing/2016/5/11/chartex" xmlns:cx6="http://schemas.microsoft.com/office/drawing/2016/5/12/chartex" xmlns:cx7="http://schemas.microsoft.com/office/drawing/2016/5/13/chartex" xmlns:cx8="http://schemas.microsoft.com/office/drawing/2016/5/14/chartex" xmlns:mc="http://schemas.openxmlformats.org/markup-compatibility/2006" xmlns:aink="http://schemas.microsoft.com/office/drawing/2016/ink" xmlns:am3d="http://schemas.microsoft.com/office/drawing/2017/model3d" xmlns:o="urn:schemas-microsoft-com:office:office" xmlns:r="http://schemas.openxmlformats.org/officeDocument/2006/relationships" xmlns:m="http://schemas.openxmlformats.org/officeDocument/2006/math" xmlns:v="urn:schemas-microsoft-com:vml" xmlns:wp14="http://schemas.microsoft.com/office/word/2010/wordprocessingDrawing" xmlns:wp="http://schemas.openxmlformats.org/drawingml/2006/wordprocessingDrawing" xmlns:w10="urn:schemas-microsoft-com:office:word" xmlns:w="http://schemas.openxmlformats.org/wordprocessingml/2006/main" xmlns:w14="http://schemas.microsoft.com/office/word/2010/wordml" xmlns:w15="http://schemas.microsoft.com/office/word/2012/wordml" xmlns:w16cid="http://schemas.microsoft.com/office/word/2016/wordml/cid" xmlns:w16se="http://schemas.microsoft.com/office/word/2015/wordml/symex" xmlns:wpg="http://schemas.microsoft.com/office/word/2010/wordprocessingGroup" xmlns:wpi="http://schemas.microsoft.com/office/word/2010/wordprocessingInk" xmlns:wne="http://schemas.microsoft.com/office/word/2006/wordml" xmlns:wps="http://schemas.microsoft.com/office/word/2010/wordprocessingShape" mc:Ignorable="w14 w15 w16se w16cid wp14">
+<w:ftr xmlns:wpc="http://schemas.microsoft.com/office/word/2010/wordprocessingCanvas" xmlns:cx="http://schemas.microsoft.com/office/drawing/2014/chartex" xmlns:cx1="http://schemas.microsoft.com/office/drawing/2015/9/8/chartex" xmlns:cx2="http://schemas.microsoft.com/office/drawing/2015/10/21/chartex" xmlns:cx3="http://schemas.microsoft.com/office/drawing/2016/5/9/chartex" xmlns:cx4="http://schemas.microsoft.com/office/drawing/2016/5/10/chartex" xmlns:cx5="http://schemas.microsoft.com/office/drawing/2016/5/11/chartex" xmlns:cx6="http://schemas.microsoft.com/office/drawing/2016/5/12/chartex" xmlns:cx7="http://schemas.microsoft.com/office/drawing/2016/5/13/chartex" xmlns:cx8="http://schemas.microsoft.com/office/drawing/2016/5/14/chartex" xmlns:mc="http://schemas.openxmlformats.org/markup-compatibility/2006" xmlns:aink="http://schemas.microsoft.com/office/drawing/2016/ink" xmlns:am3d="http://schemas.microsoft.com/office/drawing/2017/model3d" xmlns:o="urn:schemas-microsoft-com:office:office" xmlns:r="http://schemas.openxmlformats.org/officeDocument/2006/relationships" xmlns:m="http://schemas.openxmlformats.org/officeDocument/2006/math" xmlns:v="urn:schemas-microsoft-com:vml" xmlns:wp14="http://schemas.microsoft.com/office/word/2010/wordprocessingDrawing" xmlns:wp="http://schemas.openxmlformats.org/drawingml/2006/wordprocessingDrawing" xmlns:w10="urn:schemas-microsoft-com:office:word" xmlns:w="http://schemas.openxmlformats.org/wordprocessingml/2006/main" xmlns:w14="http://schemas.microsoft.com/office/word/2010/wordml" xmlns:w15="http://schemas.microsoft.com/office/word/2012/wordml" xmlns:w16cex="http://schemas.microsoft.com/office/word/2018/wordml/cex" xmlns:w16cid="http://schemas.microsoft.com/office/word/2016/wordml/cid" xmlns:w16="http://schemas.microsoft.com/office/word/2018/wordml" xmlns:w16se="http://schemas.microsoft.com/office/word/2015/wordml/symex" xmlns:wpg="http://schemas.microsoft.com/office/word/2010/wordprocessingGroup" xmlns:wpi="http://schemas.microsoft.com/office/word/2010/wordprocessingInk" xmlns:wne="http://schemas.microsoft.com/office/word/2006/wordml" xmlns:wps="http://schemas.microsoft.com/office/word/2010/wordprocessingShape" mc:Ignorable="w14 w15 w16se w16cid w16 w16cex wp14">
   <w:p>
     <w:pPr>
       <w:pStyle w:val="Bunntekst"/>
@@ -7833,7 +7860,7 @@
 </file>
 
 <file path=word/footer2.xml><?xml version="1.0" encoding="utf-8"?>
-<w:ftr xmlns:wpc="http://schemas.microsoft.com/office/word/2010/wordprocessingCanvas" xmlns:cx="http://schemas.microsoft.com/office/drawing/2014/chartex" xmlns:cx1="http://schemas.microsoft.com/office/drawing/2015/9/8/chartex" xmlns:cx2="http://schemas.microsoft.com/office/drawing/2015/10/21/chartex" xmlns:cx3="http://schemas.microsoft.com/office/drawing/2016/5/9/chartex" xmlns:cx4="http://schemas.microsoft.com/office/drawing/2016/5/10/chartex" xmlns:cx5="http://schemas.microsoft.com/office/drawing/2016/5/11/chartex" xmlns:cx6="http://schemas.microsoft.com/office/drawing/2016/5/12/chartex" xmlns:cx7="http://schemas.microsoft.com/office/drawing/2016/5/13/chartex" xmlns:cx8="http://schemas.microsoft.com/office/drawing/2016/5/14/chartex" xmlns:mc="http://schemas.openxmlformats.org/markup-compatibility/2006" xmlns:aink="http://schemas.microsoft.com/office/drawing/2016/ink" xmlns:am3d="http://schemas.microsoft.com/office/drawing/2017/model3d" xmlns:o="urn:schemas-microsoft-com:office:office" xmlns:r="http://schemas.openxmlformats.org/officeDocument/2006/relationships" xmlns:m="http://schemas.openxmlformats.org/officeDocument/2006/math" xmlns:v="urn:schemas-microsoft-com:vml" xmlns:wp14="http://schemas.microsoft.com/office/word/2010/wordprocessingDrawing" xmlns:wp="http://schemas.openxmlformats.org/drawingml/2006/wordprocessingDrawing" xmlns:w10="urn:schemas-microsoft-com:office:word" xmlns:w="http://schemas.openxmlformats.org/wordprocessingml/2006/main" xmlns:w14="http://schemas.microsoft.com/office/word/2010/wordml" xmlns:w15="http://schemas.microsoft.com/office/word/2012/wordml" xmlns:w16cid="http://schemas.microsoft.com/office/word/2016/wordml/cid" xmlns:w16se="http://schemas.microsoft.com/office/word/2015/wordml/symex" xmlns:wpg="http://schemas.microsoft.com/office/word/2010/wordprocessingGroup" xmlns:wpi="http://schemas.microsoft.com/office/word/2010/wordprocessingInk" xmlns:wne="http://schemas.microsoft.com/office/word/2006/wordml" xmlns:wps="http://schemas.microsoft.com/office/word/2010/wordprocessingShape" mc:Ignorable="w14 w15 w16se w16cid wp14">
+<w:ftr xmlns:wpc="http://schemas.microsoft.com/office/word/2010/wordprocessingCanvas" xmlns:cx="http://schemas.microsoft.com/office/drawing/2014/chartex" xmlns:cx1="http://schemas.microsoft.com/office/drawing/2015/9/8/chartex" xmlns:cx2="http://schemas.microsoft.com/office/drawing/2015/10/21/chartex" xmlns:cx3="http://schemas.microsoft.com/office/drawing/2016/5/9/chartex" xmlns:cx4="http://schemas.microsoft.com/office/drawing/2016/5/10/chartex" xmlns:cx5="http://schemas.microsoft.com/office/drawing/2016/5/11/chartex" xmlns:cx6="http://schemas.microsoft.com/office/drawing/2016/5/12/chartex" xmlns:cx7="http://schemas.microsoft.com/office/drawing/2016/5/13/chartex" xmlns:cx8="http://schemas.microsoft.com/office/drawing/2016/5/14/chartex" xmlns:mc="http://schemas.openxmlformats.org/markup-compatibility/2006" xmlns:aink="http://schemas.microsoft.com/office/drawing/2016/ink" xmlns:am3d="http://schemas.microsoft.com/office/drawing/2017/model3d" xmlns:o="urn:schemas-microsoft-com:office:office" xmlns:r="http://schemas.openxmlformats.org/officeDocument/2006/relationships" xmlns:m="http://schemas.openxmlformats.org/officeDocument/2006/math" xmlns:v="urn:schemas-microsoft-com:vml" xmlns:wp14="http://schemas.microsoft.com/office/word/2010/wordprocessingDrawing" xmlns:wp="http://schemas.openxmlformats.org/drawingml/2006/wordprocessingDrawing" xmlns:w10="urn:schemas-microsoft-com:office:word" xmlns:w="http://schemas.openxmlformats.org/wordprocessingml/2006/main" xmlns:w14="http://schemas.microsoft.com/office/word/2010/wordml" xmlns:w15="http://schemas.microsoft.com/office/word/2012/wordml" xmlns:w16cex="http://schemas.microsoft.com/office/word/2018/wordml/cex" xmlns:w16cid="http://schemas.microsoft.com/office/word/2016/wordml/cid" xmlns:w16="http://schemas.microsoft.com/office/word/2018/wordml" xmlns:w16se="http://schemas.microsoft.com/office/word/2015/wordml/symex" xmlns:wpg="http://schemas.microsoft.com/office/word/2010/wordprocessingGroup" xmlns:wpi="http://schemas.microsoft.com/office/word/2010/wordprocessingInk" xmlns:wne="http://schemas.microsoft.com/office/word/2006/wordml" xmlns:wps="http://schemas.microsoft.com/office/word/2010/wordprocessingShape" mc:Ignorable="w14 w15 w16se w16cid w16 w16cex wp14">
   <w:p>
     <w:pPr>
       <w:pStyle w:val="Bunntekst"/>
@@ -8024,7 +8051,17 @@
               <w:sz w:val="14"/>
               <w:lang w:val="sq-AL"/>
             </w:rPr>
-            <w:t>Guide</w:t>
+            <w:t>G</w:t>
+          </w:r>
+          <w:r>
+            <w:rPr>
+              <w:rFonts w:ascii="Helvetica" w:hAnsi="Helvetica" w:cs="Arial"/>
+              <w:b/>
+              <w:color w:val="1381C4"/>
+              <w:sz w:val="14"/>
+              <w:lang w:val="sq-AL"/>
+            </w:rPr>
+            <w:t>etting Started</w:t>
           </w:r>
           <w:r>
             <w:rPr>
@@ -8151,7 +8188,7 @@
               <w:sz w:val="14"/>
               <w:lang w:val="en-US"/>
             </w:rPr>
-            <w:t>2020-05-06</w:t>
+            <w:t>2020-07-01</w:t>
           </w:r>
           <w:r>
             <w:rPr>
@@ -8264,7 +8301,7 @@
 </file>
 
 <file path=word/footer3.xml><?xml version="1.0" encoding="utf-8"?>
-<w:ftr xmlns:wpc="http://schemas.microsoft.com/office/word/2010/wordprocessingCanvas" xmlns:cx="http://schemas.microsoft.com/office/drawing/2014/chartex" xmlns:cx1="http://schemas.microsoft.com/office/drawing/2015/9/8/chartex" xmlns:cx2="http://schemas.microsoft.com/office/drawing/2015/10/21/chartex" xmlns:cx3="http://schemas.microsoft.com/office/drawing/2016/5/9/chartex" xmlns:cx4="http://schemas.microsoft.com/office/drawing/2016/5/10/chartex" xmlns:cx5="http://schemas.microsoft.com/office/drawing/2016/5/11/chartex" xmlns:cx6="http://schemas.microsoft.com/office/drawing/2016/5/12/chartex" xmlns:cx7="http://schemas.microsoft.com/office/drawing/2016/5/13/chartex" xmlns:cx8="http://schemas.microsoft.com/office/drawing/2016/5/14/chartex" xmlns:mc="http://schemas.openxmlformats.org/markup-compatibility/2006" xmlns:aink="http://schemas.microsoft.com/office/drawing/2016/ink" xmlns:am3d="http://schemas.microsoft.com/office/drawing/2017/model3d" xmlns:o="urn:schemas-microsoft-com:office:office" xmlns:r="http://schemas.openxmlformats.org/officeDocument/2006/relationships" xmlns:m="http://schemas.openxmlformats.org/officeDocument/2006/math" xmlns:v="urn:schemas-microsoft-com:vml" xmlns:wp14="http://schemas.microsoft.com/office/word/2010/wordprocessingDrawing" xmlns:wp="http://schemas.openxmlformats.org/drawingml/2006/wordprocessingDrawing" xmlns:w10="urn:schemas-microsoft-com:office:word" xmlns:w="http://schemas.openxmlformats.org/wordprocessingml/2006/main" xmlns:w14="http://schemas.microsoft.com/office/word/2010/wordml" xmlns:w15="http://schemas.microsoft.com/office/word/2012/wordml" xmlns:w16cid="http://schemas.microsoft.com/office/word/2016/wordml/cid" xmlns:w16se="http://schemas.microsoft.com/office/word/2015/wordml/symex" xmlns:wpg="http://schemas.microsoft.com/office/word/2010/wordprocessingGroup" xmlns:wpi="http://schemas.microsoft.com/office/word/2010/wordprocessingInk" xmlns:wne="http://schemas.microsoft.com/office/word/2006/wordml" xmlns:wps="http://schemas.microsoft.com/office/word/2010/wordprocessingShape" mc:Ignorable="w14 w15 w16se w16cid wp14">
+<w:ftr xmlns:wpc="http://schemas.microsoft.com/office/word/2010/wordprocessingCanvas" xmlns:cx="http://schemas.microsoft.com/office/drawing/2014/chartex" xmlns:cx1="http://schemas.microsoft.com/office/drawing/2015/9/8/chartex" xmlns:cx2="http://schemas.microsoft.com/office/drawing/2015/10/21/chartex" xmlns:cx3="http://schemas.microsoft.com/office/drawing/2016/5/9/chartex" xmlns:cx4="http://schemas.microsoft.com/office/drawing/2016/5/10/chartex" xmlns:cx5="http://schemas.microsoft.com/office/drawing/2016/5/11/chartex" xmlns:cx6="http://schemas.microsoft.com/office/drawing/2016/5/12/chartex" xmlns:cx7="http://schemas.microsoft.com/office/drawing/2016/5/13/chartex" xmlns:cx8="http://schemas.microsoft.com/office/drawing/2016/5/14/chartex" xmlns:mc="http://schemas.openxmlformats.org/markup-compatibility/2006" xmlns:aink="http://schemas.microsoft.com/office/drawing/2016/ink" xmlns:am3d="http://schemas.microsoft.com/office/drawing/2017/model3d" xmlns:o="urn:schemas-microsoft-com:office:office" xmlns:r="http://schemas.openxmlformats.org/officeDocument/2006/relationships" xmlns:m="http://schemas.openxmlformats.org/officeDocument/2006/math" xmlns:v="urn:schemas-microsoft-com:vml" xmlns:wp14="http://schemas.microsoft.com/office/word/2010/wordprocessingDrawing" xmlns:wp="http://schemas.openxmlformats.org/drawingml/2006/wordprocessingDrawing" xmlns:w10="urn:schemas-microsoft-com:office:word" xmlns:w="http://schemas.openxmlformats.org/wordprocessingml/2006/main" xmlns:w14="http://schemas.microsoft.com/office/word/2010/wordml" xmlns:w15="http://schemas.microsoft.com/office/word/2012/wordml" xmlns:w16cex="http://schemas.microsoft.com/office/word/2018/wordml/cex" xmlns:w16cid="http://schemas.microsoft.com/office/word/2016/wordml/cid" xmlns:w16="http://schemas.microsoft.com/office/word/2018/wordml" xmlns:w16se="http://schemas.microsoft.com/office/word/2015/wordml/symex" xmlns:wpg="http://schemas.microsoft.com/office/word/2010/wordprocessingGroup" xmlns:wpi="http://schemas.microsoft.com/office/word/2010/wordprocessingInk" xmlns:wne="http://schemas.microsoft.com/office/word/2006/wordml" xmlns:wps="http://schemas.microsoft.com/office/word/2010/wordprocessingShape" mc:Ignorable="w14 w15 w16se w16cid w16 w16cex wp14">
   <w:p>
     <w:pPr>
       <w:rPr>
@@ -8548,7 +8585,7 @@
 </file>
 
 <file path=word/footnotes.xml><?xml version="1.0" encoding="utf-8"?>
-<w:footnotes xmlns:wpc="http://schemas.microsoft.com/office/word/2010/wordprocessingCanvas" xmlns:cx="http://schemas.microsoft.com/office/drawing/2014/chartex" xmlns:cx1="http://schemas.microsoft.com/office/drawing/2015/9/8/chartex" xmlns:cx2="http://schemas.microsoft.com/office/drawing/2015/10/21/chartex" xmlns:cx3="http://schemas.microsoft.com/office/drawing/2016/5/9/chartex" xmlns:cx4="http://schemas.microsoft.com/office/drawing/2016/5/10/chartex" xmlns:cx5="http://schemas.microsoft.com/office/drawing/2016/5/11/chartex" xmlns:cx6="http://schemas.microsoft.com/office/drawing/2016/5/12/chartex" xmlns:cx7="http://schemas.microsoft.com/office/drawing/2016/5/13/chartex" xmlns:cx8="http://schemas.microsoft.com/office/drawing/2016/5/14/chartex" xmlns:mc="http://schemas.openxmlformats.org/markup-compatibility/2006" xmlns:aink="http://schemas.microsoft.com/office/drawing/2016/ink" xmlns:am3d="http://schemas.microsoft.com/office/drawing/2017/model3d" xmlns:o="urn:schemas-microsoft-com:office:office" xmlns:r="http://schemas.openxmlformats.org/officeDocument/2006/relationships" xmlns:m="http://schemas.openxmlformats.org/officeDocument/2006/math" xmlns:v="urn:schemas-microsoft-com:vml" xmlns:wp14="http://schemas.microsoft.com/office/word/2010/wordprocessingDrawing" xmlns:wp="http://schemas.openxmlformats.org/drawingml/2006/wordprocessingDrawing" xmlns:w10="urn:schemas-microsoft-com:office:word" xmlns:w="http://schemas.openxmlformats.org/wordprocessingml/2006/main" xmlns:w14="http://schemas.microsoft.com/office/word/2010/wordml" xmlns:w15="http://schemas.microsoft.com/office/word/2012/wordml" xmlns:w16cid="http://schemas.microsoft.com/office/word/2016/wordml/cid" xmlns:w16se="http://schemas.microsoft.com/office/word/2015/wordml/symex" xmlns:wpg="http://schemas.microsoft.com/office/word/2010/wordprocessingGroup" xmlns:wpi="http://schemas.microsoft.com/office/word/2010/wordprocessingInk" xmlns:wne="http://schemas.microsoft.com/office/word/2006/wordml" xmlns:wps="http://schemas.microsoft.com/office/word/2010/wordprocessingShape" mc:Ignorable="w14 w15 w16se w16cid wp14">
+<w:footnotes xmlns:wpc="http://schemas.microsoft.com/office/word/2010/wordprocessingCanvas" xmlns:cx="http://schemas.microsoft.com/office/drawing/2014/chartex" xmlns:cx1="http://schemas.microsoft.com/office/drawing/2015/9/8/chartex" xmlns:cx2="http://schemas.microsoft.com/office/drawing/2015/10/21/chartex" xmlns:cx3="http://schemas.microsoft.com/office/drawing/2016/5/9/chartex" xmlns:cx4="http://schemas.microsoft.com/office/drawing/2016/5/10/chartex" xmlns:cx5="http://schemas.microsoft.com/office/drawing/2016/5/11/chartex" xmlns:cx6="http://schemas.microsoft.com/office/drawing/2016/5/12/chartex" xmlns:cx7="http://schemas.microsoft.com/office/drawing/2016/5/13/chartex" xmlns:cx8="http://schemas.microsoft.com/office/drawing/2016/5/14/chartex" xmlns:mc="http://schemas.openxmlformats.org/markup-compatibility/2006" xmlns:aink="http://schemas.microsoft.com/office/drawing/2016/ink" xmlns:am3d="http://schemas.microsoft.com/office/drawing/2017/model3d" xmlns:o="urn:schemas-microsoft-com:office:office" xmlns:r="http://schemas.openxmlformats.org/officeDocument/2006/relationships" xmlns:m="http://schemas.openxmlformats.org/officeDocument/2006/math" xmlns:v="urn:schemas-microsoft-com:vml" xmlns:wp14="http://schemas.microsoft.com/office/word/2010/wordprocessingDrawing" xmlns:wp="http://schemas.openxmlformats.org/drawingml/2006/wordprocessingDrawing" xmlns:w10="urn:schemas-microsoft-com:office:word" xmlns:w="http://schemas.openxmlformats.org/wordprocessingml/2006/main" xmlns:w14="http://schemas.microsoft.com/office/word/2010/wordml" xmlns:w15="http://schemas.microsoft.com/office/word/2012/wordml" xmlns:w16cex="http://schemas.microsoft.com/office/word/2018/wordml/cex" xmlns:w16cid="http://schemas.microsoft.com/office/word/2016/wordml/cid" xmlns:w16="http://schemas.microsoft.com/office/word/2018/wordml" xmlns:w16se="http://schemas.microsoft.com/office/word/2015/wordml/symex" xmlns:wpg="http://schemas.microsoft.com/office/word/2010/wordprocessingGroup" xmlns:wpi="http://schemas.microsoft.com/office/word/2010/wordprocessingInk" xmlns:wne="http://schemas.microsoft.com/office/word/2006/wordml" xmlns:wps="http://schemas.microsoft.com/office/word/2010/wordprocessingShape" mc:Ignorable="w14 w15 w16se w16cid w16 w16cex wp14">
   <w:footnote w:type="separator" w:id="-1">
     <w:p>
       <w:pPr>
@@ -8587,7 +8624,7 @@
 </file>
 
 <file path=word/header1.xml><?xml version="1.0" encoding="utf-8"?>
-<w:hdr xmlns:wpc="http://schemas.microsoft.com/office/word/2010/wordprocessingCanvas" xmlns:cx="http://schemas.microsoft.com/office/drawing/2014/chartex" xmlns:cx1="http://schemas.microsoft.com/office/drawing/2015/9/8/chartex" xmlns:cx2="http://schemas.microsoft.com/office/drawing/2015/10/21/chartex" xmlns:cx3="http://schemas.microsoft.com/office/drawing/2016/5/9/chartex" xmlns:cx4="http://schemas.microsoft.com/office/drawing/2016/5/10/chartex" xmlns:cx5="http://schemas.microsoft.com/office/drawing/2016/5/11/chartex" xmlns:cx6="http://schemas.microsoft.com/office/drawing/2016/5/12/chartex" xmlns:cx7="http://schemas.microsoft.com/office/drawing/2016/5/13/chartex" xmlns:cx8="http://schemas.microsoft.com/office/drawing/2016/5/14/chartex" xmlns:mc="http://schemas.openxmlformats.org/markup-compatibility/2006" xmlns:aink="http://schemas.microsoft.com/office/drawing/2016/ink" xmlns:am3d="http://schemas.microsoft.com/office/drawing/2017/model3d" xmlns:o="urn:schemas-microsoft-com:office:office" xmlns:r="http://schemas.openxmlformats.org/officeDocument/2006/relationships" xmlns:m="http://schemas.openxmlformats.org/officeDocument/2006/math" xmlns:v="urn:schemas-microsoft-com:vml" xmlns:wp14="http://schemas.microsoft.com/office/word/2010/wordprocessingDrawing" xmlns:wp="http://schemas.openxmlformats.org/drawingml/2006/wordprocessingDrawing" xmlns:w10="urn:schemas-microsoft-com:office:word" xmlns:w="http://schemas.openxmlformats.org/wordprocessingml/2006/main" xmlns:w14="http://schemas.microsoft.com/office/word/2010/wordml" xmlns:w15="http://schemas.microsoft.com/office/word/2012/wordml" xmlns:w16cid="http://schemas.microsoft.com/office/word/2016/wordml/cid" xmlns:w16se="http://schemas.microsoft.com/office/word/2015/wordml/symex" xmlns:wpg="http://schemas.microsoft.com/office/word/2010/wordprocessingGroup" xmlns:wpi="http://schemas.microsoft.com/office/word/2010/wordprocessingInk" xmlns:wne="http://schemas.microsoft.com/office/word/2006/wordml" xmlns:wps="http://schemas.microsoft.com/office/word/2010/wordprocessingShape" mc:Ignorable="w14 w15 w16se w16cid wp14">
+<w:hdr xmlns:wpc="http://schemas.microsoft.com/office/word/2010/wordprocessingCanvas" xmlns:cx="http://schemas.microsoft.com/office/drawing/2014/chartex" xmlns:cx1="http://schemas.microsoft.com/office/drawing/2015/9/8/chartex" xmlns:cx2="http://schemas.microsoft.com/office/drawing/2015/10/21/chartex" xmlns:cx3="http://schemas.microsoft.com/office/drawing/2016/5/9/chartex" xmlns:cx4="http://schemas.microsoft.com/office/drawing/2016/5/10/chartex" xmlns:cx5="http://schemas.microsoft.com/office/drawing/2016/5/11/chartex" xmlns:cx6="http://schemas.microsoft.com/office/drawing/2016/5/12/chartex" xmlns:cx7="http://schemas.microsoft.com/office/drawing/2016/5/13/chartex" xmlns:cx8="http://schemas.microsoft.com/office/drawing/2016/5/14/chartex" xmlns:mc="http://schemas.openxmlformats.org/markup-compatibility/2006" xmlns:aink="http://schemas.microsoft.com/office/drawing/2016/ink" xmlns:am3d="http://schemas.microsoft.com/office/drawing/2017/model3d" xmlns:o="urn:schemas-microsoft-com:office:office" xmlns:r="http://schemas.openxmlformats.org/officeDocument/2006/relationships" xmlns:m="http://schemas.openxmlformats.org/officeDocument/2006/math" xmlns:v="urn:schemas-microsoft-com:vml" xmlns:wp14="http://schemas.microsoft.com/office/word/2010/wordprocessingDrawing" xmlns:wp="http://schemas.openxmlformats.org/drawingml/2006/wordprocessingDrawing" xmlns:w10="urn:schemas-microsoft-com:office:word" xmlns:w="http://schemas.openxmlformats.org/wordprocessingml/2006/main" xmlns:w14="http://schemas.microsoft.com/office/word/2010/wordml" xmlns:w15="http://schemas.microsoft.com/office/word/2012/wordml" xmlns:w16cex="http://schemas.microsoft.com/office/word/2018/wordml/cex" xmlns:w16cid="http://schemas.microsoft.com/office/word/2016/wordml/cid" xmlns:w16="http://schemas.microsoft.com/office/word/2018/wordml" xmlns:w16se="http://schemas.microsoft.com/office/word/2015/wordml/symex" xmlns:wpg="http://schemas.microsoft.com/office/word/2010/wordprocessingGroup" xmlns:wpi="http://schemas.microsoft.com/office/word/2010/wordprocessingInk" xmlns:wne="http://schemas.microsoft.com/office/word/2006/wordml" xmlns:wps="http://schemas.microsoft.com/office/word/2010/wordprocessingShape" mc:Ignorable="w14 w15 w16se w16cid w16 w16cex wp14">
   <w:p>
     <w:pPr>
       <w:pStyle w:val="Topptekst"/>
@@ -8654,7 +8691,7 @@
 </file>
 
 <file path=word/header2.xml><?xml version="1.0" encoding="utf-8"?>
-<w:hdr xmlns:wpc="http://schemas.microsoft.com/office/word/2010/wordprocessingCanvas" xmlns:cx="http://schemas.microsoft.com/office/drawing/2014/chartex" xmlns:cx1="http://schemas.microsoft.com/office/drawing/2015/9/8/chartex" xmlns:cx2="http://schemas.microsoft.com/office/drawing/2015/10/21/chartex" xmlns:cx3="http://schemas.microsoft.com/office/drawing/2016/5/9/chartex" xmlns:cx4="http://schemas.microsoft.com/office/drawing/2016/5/10/chartex" xmlns:cx5="http://schemas.microsoft.com/office/drawing/2016/5/11/chartex" xmlns:cx6="http://schemas.microsoft.com/office/drawing/2016/5/12/chartex" xmlns:cx7="http://schemas.microsoft.com/office/drawing/2016/5/13/chartex" xmlns:cx8="http://schemas.microsoft.com/office/drawing/2016/5/14/chartex" xmlns:mc="http://schemas.openxmlformats.org/markup-compatibility/2006" xmlns:aink="http://schemas.microsoft.com/office/drawing/2016/ink" xmlns:am3d="http://schemas.microsoft.com/office/drawing/2017/model3d" xmlns:o="urn:schemas-microsoft-com:office:office" xmlns:r="http://schemas.openxmlformats.org/officeDocument/2006/relationships" xmlns:m="http://schemas.openxmlformats.org/officeDocument/2006/math" xmlns:v="urn:schemas-microsoft-com:vml" xmlns:wp14="http://schemas.microsoft.com/office/word/2010/wordprocessingDrawing" xmlns:wp="http://schemas.openxmlformats.org/drawingml/2006/wordprocessingDrawing" xmlns:w10="urn:schemas-microsoft-com:office:word" xmlns:w="http://schemas.openxmlformats.org/wordprocessingml/2006/main" xmlns:w14="http://schemas.microsoft.com/office/word/2010/wordml" xmlns:w15="http://schemas.microsoft.com/office/word/2012/wordml" xmlns:w16cid="http://schemas.microsoft.com/office/word/2016/wordml/cid" xmlns:w16se="http://schemas.microsoft.com/office/word/2015/wordml/symex" xmlns:wpg="http://schemas.microsoft.com/office/word/2010/wordprocessingGroup" xmlns:wpi="http://schemas.microsoft.com/office/word/2010/wordprocessingInk" xmlns:wne="http://schemas.microsoft.com/office/word/2006/wordml" xmlns:wps="http://schemas.microsoft.com/office/word/2010/wordprocessingShape" mc:Ignorable="w14 w15 w16se w16cid wp14">
+<w:hdr xmlns:wpc="http://schemas.microsoft.com/office/word/2010/wordprocessingCanvas" xmlns:cx="http://schemas.microsoft.com/office/drawing/2014/chartex" xmlns:cx1="http://schemas.microsoft.com/office/drawing/2015/9/8/chartex" xmlns:cx2="http://schemas.microsoft.com/office/drawing/2015/10/21/chartex" xmlns:cx3="http://schemas.microsoft.com/office/drawing/2016/5/9/chartex" xmlns:cx4="http://schemas.microsoft.com/office/drawing/2016/5/10/chartex" xmlns:cx5="http://schemas.microsoft.com/office/drawing/2016/5/11/chartex" xmlns:cx6="http://schemas.microsoft.com/office/drawing/2016/5/12/chartex" xmlns:cx7="http://schemas.microsoft.com/office/drawing/2016/5/13/chartex" xmlns:cx8="http://schemas.microsoft.com/office/drawing/2016/5/14/chartex" xmlns:mc="http://schemas.openxmlformats.org/markup-compatibility/2006" xmlns:aink="http://schemas.microsoft.com/office/drawing/2016/ink" xmlns:am3d="http://schemas.microsoft.com/office/drawing/2017/model3d" xmlns:o="urn:schemas-microsoft-com:office:office" xmlns:r="http://schemas.openxmlformats.org/officeDocument/2006/relationships" xmlns:m="http://schemas.openxmlformats.org/officeDocument/2006/math" xmlns:v="urn:schemas-microsoft-com:vml" xmlns:wp14="http://schemas.microsoft.com/office/word/2010/wordprocessingDrawing" xmlns:wp="http://schemas.openxmlformats.org/drawingml/2006/wordprocessingDrawing" xmlns:w10="urn:schemas-microsoft-com:office:word" xmlns:w="http://schemas.openxmlformats.org/wordprocessingml/2006/main" xmlns:w14="http://schemas.microsoft.com/office/word/2010/wordml" xmlns:w15="http://schemas.microsoft.com/office/word/2012/wordml" xmlns:w16cex="http://schemas.microsoft.com/office/word/2018/wordml/cex" xmlns:w16cid="http://schemas.microsoft.com/office/word/2016/wordml/cid" xmlns:w16="http://schemas.microsoft.com/office/word/2018/wordml" xmlns:w16se="http://schemas.microsoft.com/office/word/2015/wordml/symex" xmlns:wpg="http://schemas.microsoft.com/office/word/2010/wordprocessingGroup" xmlns:wpi="http://schemas.microsoft.com/office/word/2010/wordprocessingInk" xmlns:wne="http://schemas.microsoft.com/office/word/2006/wordml" xmlns:wps="http://schemas.microsoft.com/office/word/2010/wordprocessingShape" mc:Ignorable="w14 w15 w16se w16cid w16 w16cex wp14">
   <w:p>
     <w:pPr>
       <w:pStyle w:val="Topptekst"/>
@@ -8722,7 +8759,7 @@
 </file>
 
 <file path=word/numbering.xml><?xml version="1.0" encoding="utf-8"?>
-<w:numbering xmlns:wpc="http://schemas.microsoft.com/office/word/2010/wordprocessingCanvas" xmlns:cx="http://schemas.microsoft.com/office/drawing/2014/chartex" xmlns:cx1="http://schemas.microsoft.com/office/drawing/2015/9/8/chartex" xmlns:cx2="http://schemas.microsoft.com/office/drawing/2015/10/21/chartex" xmlns:cx3="http://schemas.microsoft.com/office/drawing/2016/5/9/chartex" xmlns:cx4="http://schemas.microsoft.com/office/drawing/2016/5/10/chartex" xmlns:cx5="http://schemas.microsoft.com/office/drawing/2016/5/11/chartex" xmlns:cx6="http://schemas.microsoft.com/office/drawing/2016/5/12/chartex" xmlns:cx7="http://schemas.microsoft.com/office/drawing/2016/5/13/chartex" xmlns:cx8="http://schemas.microsoft.com/office/drawing/2016/5/14/chartex" xmlns:mc="http://schemas.openxmlformats.org/markup-compatibility/2006" xmlns:aink="http://schemas.microsoft.com/office/drawing/2016/ink" xmlns:am3d="http://schemas.microsoft.com/office/drawing/2017/model3d" xmlns:o="urn:schemas-microsoft-com:office:office" xmlns:r="http://schemas.openxmlformats.org/officeDocument/2006/relationships" xmlns:m="http://schemas.openxmlformats.org/officeDocument/2006/math" xmlns:v="urn:schemas-microsoft-com:vml" xmlns:wp14="http://schemas.microsoft.com/office/word/2010/wordprocessingDrawing" xmlns:wp="http://schemas.openxmlformats.org/drawingml/2006/wordprocessingDrawing" xmlns:w10="urn:schemas-microsoft-com:office:word" xmlns:w="http://schemas.openxmlformats.org/wordprocessingml/2006/main" xmlns:w14="http://schemas.microsoft.com/office/word/2010/wordml" xmlns:w15="http://schemas.microsoft.com/office/word/2012/wordml" xmlns:w16cid="http://schemas.microsoft.com/office/word/2016/wordml/cid" xmlns:w16se="http://schemas.microsoft.com/office/word/2015/wordml/symex" xmlns:wpg="http://schemas.microsoft.com/office/word/2010/wordprocessingGroup" xmlns:wpi="http://schemas.microsoft.com/office/word/2010/wordprocessingInk" xmlns:wne="http://schemas.microsoft.com/office/word/2006/wordml" xmlns:wps="http://schemas.microsoft.com/office/word/2010/wordprocessingShape" mc:Ignorable="w14 w15 w16se w16cid wp14">
+<w:numbering xmlns:wpc="http://schemas.microsoft.com/office/word/2010/wordprocessingCanvas" xmlns:cx="http://schemas.microsoft.com/office/drawing/2014/chartex" xmlns:cx1="http://schemas.microsoft.com/office/drawing/2015/9/8/chartex" xmlns:cx2="http://schemas.microsoft.com/office/drawing/2015/10/21/chartex" xmlns:cx3="http://schemas.microsoft.com/office/drawing/2016/5/9/chartex" xmlns:cx4="http://schemas.microsoft.com/office/drawing/2016/5/10/chartex" xmlns:cx5="http://schemas.microsoft.com/office/drawing/2016/5/11/chartex" xmlns:cx6="http://schemas.microsoft.com/office/drawing/2016/5/12/chartex" xmlns:cx7="http://schemas.microsoft.com/office/drawing/2016/5/13/chartex" xmlns:cx8="http://schemas.microsoft.com/office/drawing/2016/5/14/chartex" xmlns:mc="http://schemas.openxmlformats.org/markup-compatibility/2006" xmlns:aink="http://schemas.microsoft.com/office/drawing/2016/ink" xmlns:am3d="http://schemas.microsoft.com/office/drawing/2017/model3d" xmlns:o="urn:schemas-microsoft-com:office:office" xmlns:r="http://schemas.openxmlformats.org/officeDocument/2006/relationships" xmlns:m="http://schemas.openxmlformats.org/officeDocument/2006/math" xmlns:v="urn:schemas-microsoft-com:vml" xmlns:wp14="http://schemas.microsoft.com/office/word/2010/wordprocessingDrawing" xmlns:wp="http://schemas.openxmlformats.org/drawingml/2006/wordprocessingDrawing" xmlns:w10="urn:schemas-microsoft-com:office:word" xmlns:w="http://schemas.openxmlformats.org/wordprocessingml/2006/main" xmlns:w14="http://schemas.microsoft.com/office/word/2010/wordml" xmlns:w15="http://schemas.microsoft.com/office/word/2012/wordml" xmlns:w16cex="http://schemas.microsoft.com/office/word/2018/wordml/cex" xmlns:w16cid="http://schemas.microsoft.com/office/word/2016/wordml/cid" xmlns:w16="http://schemas.microsoft.com/office/word/2018/wordml" xmlns:w16se="http://schemas.microsoft.com/office/word/2015/wordml/symex" xmlns:wpg="http://schemas.microsoft.com/office/word/2010/wordprocessingGroup" xmlns:wpi="http://schemas.microsoft.com/office/word/2010/wordprocessingInk" xmlns:wne="http://schemas.microsoft.com/office/word/2006/wordml" xmlns:wps="http://schemas.microsoft.com/office/word/2010/wordprocessingShape" mc:Ignorable="w14 w15 w16se w16cid w16 w16cex wp14">
   <w:abstractNum w:abstractNumId="0" w15:restartNumberingAfterBreak="0">
     <w:nsid w:val="FFFFFF88"/>
     <w:multiLevelType w:val="singleLevel"/>
@@ -9582,7 +9619,7 @@
 </file>
 
 <file path=word/styles.xml><?xml version="1.0" encoding="utf-8"?>
-<w:styles xmlns:mc="http://schemas.openxmlformats.org/markup-compatibility/2006" xmlns:r="http://schemas.openxmlformats.org/officeDocument/2006/relationships" xmlns:w="http://schemas.openxmlformats.org/wordprocessingml/2006/main" xmlns:w14="http://schemas.microsoft.com/office/word/2010/wordml" xmlns:w15="http://schemas.microsoft.com/office/word/2012/wordml" xmlns:w16cid="http://schemas.microsoft.com/office/word/2016/wordml/cid" xmlns:w16se="http://schemas.microsoft.com/office/word/2015/wordml/symex" mc:Ignorable="w14 w15 w16se w16cid">
+<w:styles xmlns:mc="http://schemas.openxmlformats.org/markup-compatibility/2006" xmlns:r="http://schemas.openxmlformats.org/officeDocument/2006/relationships" xmlns:w="http://schemas.openxmlformats.org/wordprocessingml/2006/main" xmlns:w14="http://schemas.microsoft.com/office/word/2010/wordml" xmlns:w15="http://schemas.microsoft.com/office/word/2012/wordml" xmlns:w16cex="http://schemas.microsoft.com/office/word/2018/wordml/cex" xmlns:w16cid="http://schemas.microsoft.com/office/word/2016/wordml/cid" xmlns:w16="http://schemas.microsoft.com/office/word/2018/wordml" xmlns:w16se="http://schemas.microsoft.com/office/word/2015/wordml/symex" mc:Ignorable="w14 w15 w16se w16cid w16 w16cex">
   <w:docDefaults>
     <w:rPrDefault>
       <w:rPr>

</xml_diff>